<commit_message>
starting functional trait analyses
</commit_message>
<xml_diff>
--- a/Manuscript drafts/Perryetal. Carabidae IDH_2023.docx
+++ b/Manuscript drafts/Perryetal. Carabidae IDH_2023.docx
@@ -6601,14 +6601,103 @@
         </w:rPr>
         <w:t>.) (1), American basswood (</w:t>
       </w:r>
+      <w:r>
+        <w:rPr>
+          <w:i/>
+          <w:sz w:val="22"/>
+          <w:shd w:val="clear" w:color="auto" w:fill="FFFFFF"/>
+        </w:rPr>
+        <w:t>Tilia</w:t>
+      </w:r>
+      <w:r>
+        <w:rPr>
+          <w:sz w:val="22"/>
+          <w:shd w:val="clear" w:color="auto" w:fill="FFFFFF"/>
+        </w:rPr>
+        <w:t xml:space="preserve"> </w:t>
+      </w:r>
+      <w:r>
+        <w:rPr>
+          <w:i/>
+          <w:sz w:val="22"/>
+          <w:shd w:val="clear" w:color="auto" w:fill="FFFFFF"/>
+        </w:rPr>
+        <w:t>americana</w:t>
+      </w:r>
+      <w:r>
+        <w:rPr>
+          <w:sz w:val="22"/>
+          <w:shd w:val="clear" w:color="auto" w:fill="FFFFFF"/>
+        </w:rPr>
+        <w:t xml:space="preserve"> L.) (2), yellow birch (</w:t>
+      </w:r>
+      <w:r>
+        <w:rPr>
+          <w:i/>
+          <w:sz w:val="22"/>
+          <w:shd w:val="clear" w:color="auto" w:fill="FFFFFF"/>
+        </w:rPr>
+        <w:t>Betula</w:t>
+      </w:r>
+      <w:r>
+        <w:rPr>
+          <w:sz w:val="22"/>
+          <w:shd w:val="clear" w:color="auto" w:fill="FFFFFF"/>
+        </w:rPr>
+        <w:t xml:space="preserve"> </w:t>
+      </w:r>
+      <w:r>
+        <w:rPr>
+          <w:i/>
+          <w:sz w:val="22"/>
+          <w:shd w:val="clear" w:color="auto" w:fill="FFFFFF"/>
+        </w:rPr>
+        <w:t>alleghaniensis</w:t>
+      </w:r>
+      <w:r>
+        <w:rPr>
+          <w:sz w:val="22"/>
+          <w:shd w:val="clear" w:color="auto" w:fill="FFFFFF"/>
+        </w:rPr>
+        <w:t xml:space="preserve"> Britton) (1), black cherry (</w:t>
+      </w:r>
+      <w:r>
+        <w:rPr>
+          <w:i/>
+          <w:sz w:val="22"/>
+          <w:shd w:val="clear" w:color="auto" w:fill="FFFFFF"/>
+        </w:rPr>
+        <w:t>Prunus</w:t>
+      </w:r>
+      <w:r>
+        <w:rPr>
+          <w:sz w:val="22"/>
+          <w:shd w:val="clear" w:color="auto" w:fill="FFFFFF"/>
+        </w:rPr>
+        <w:t xml:space="preserve"> </w:t>
+      </w:r>
+      <w:r>
+        <w:rPr>
+          <w:i/>
+          <w:sz w:val="22"/>
+          <w:shd w:val="clear" w:color="auto" w:fill="FFFFFF"/>
+        </w:rPr>
+        <w:t>serotine</w:t>
+      </w:r>
+      <w:r>
+        <w:rPr>
+          <w:sz w:val="22"/>
+          <w:shd w:val="clear" w:color="auto" w:fill="FFFFFF"/>
+        </w:rPr>
+        <w:t xml:space="preserve"> </w:t>
+      </w:r>
       <w:proofErr w:type="spellStart"/>
       <w:r>
         <w:rPr>
-          <w:i/>
           <w:sz w:val="22"/>
           <w:shd w:val="clear" w:color="auto" w:fill="FFFFFF"/>
         </w:rPr>
-        <w:t>Tilia</w:t>
+        <w:t>Ehrh</w:t>
       </w:r>
       <w:proofErr w:type="spellEnd"/>
       <w:r>
@@ -6616,6 +6705,21 @@
           <w:sz w:val="22"/>
           <w:shd w:val="clear" w:color="auto" w:fill="FFFFFF"/>
         </w:rPr>
+        <w:t>) (2), slippery elm (</w:t>
+      </w:r>
+      <w:r>
+        <w:rPr>
+          <w:i/>
+          <w:sz w:val="22"/>
+          <w:shd w:val="clear" w:color="auto" w:fill="FFFFFF"/>
+        </w:rPr>
+        <w:t>Ulmus</w:t>
+      </w:r>
+      <w:r>
+        <w:rPr>
+          <w:sz w:val="22"/>
+          <w:shd w:val="clear" w:color="auto" w:fill="FFFFFF"/>
+        </w:rPr>
         <w:t xml:space="preserve"> </w:t>
       </w:r>
       <w:r>
@@ -6624,136 +6728,14 @@
           <w:sz w:val="22"/>
           <w:shd w:val="clear" w:color="auto" w:fill="FFFFFF"/>
         </w:rPr>
-        <w:t>americana</w:t>
+        <w:t>rubra</w:t>
       </w:r>
       <w:r>
         <w:rPr>
           <w:sz w:val="22"/>
           <w:shd w:val="clear" w:color="auto" w:fill="FFFFFF"/>
         </w:rPr>
-        <w:t xml:space="preserve"> L.) (2), yellow birch (</w:t>
-      </w:r>
-      <w:r>
-        <w:rPr>
-          <w:i/>
-          <w:sz w:val="22"/>
-          <w:shd w:val="clear" w:color="auto" w:fill="FFFFFF"/>
-        </w:rPr>
-        <w:t>Betula</w:t>
-      </w:r>
-      <w:r>
-        <w:rPr>
-          <w:sz w:val="22"/>
-          <w:shd w:val="clear" w:color="auto" w:fill="FFFFFF"/>
-        </w:rPr>
-        <w:t xml:space="preserve"> </w:t>
-      </w:r>
-      <w:r>
-        <w:rPr>
-          <w:i/>
-          <w:sz w:val="22"/>
-          <w:shd w:val="clear" w:color="auto" w:fill="FFFFFF"/>
-        </w:rPr>
-        <w:t>alleghaniensis</w:t>
-      </w:r>
-      <w:r>
-        <w:rPr>
-          <w:sz w:val="22"/>
-          <w:shd w:val="clear" w:color="auto" w:fill="FFFFFF"/>
-        </w:rPr>
-        <w:t xml:space="preserve"> Britton) (1), black cherry (</w:t>
-      </w:r>
-      <w:r>
-        <w:rPr>
-          <w:i/>
-          <w:sz w:val="22"/>
-          <w:shd w:val="clear" w:color="auto" w:fill="FFFFFF"/>
-        </w:rPr>
-        <w:t>Prunus</w:t>
-      </w:r>
-      <w:r>
-        <w:rPr>
-          <w:sz w:val="22"/>
-          <w:shd w:val="clear" w:color="auto" w:fill="FFFFFF"/>
-        </w:rPr>
-        <w:t xml:space="preserve"> </w:t>
-      </w:r>
-      <w:r>
-        <w:rPr>
-          <w:i/>
-          <w:sz w:val="22"/>
-          <w:shd w:val="clear" w:color="auto" w:fill="FFFFFF"/>
-        </w:rPr>
-        <w:t>serotine</w:t>
-      </w:r>
-      <w:r>
-        <w:rPr>
-          <w:sz w:val="22"/>
-          <w:shd w:val="clear" w:color="auto" w:fill="FFFFFF"/>
-        </w:rPr>
-        <w:t xml:space="preserve"> </w:t>
-      </w:r>
-      <w:proofErr w:type="spellStart"/>
-      <w:r>
-        <w:rPr>
-          <w:sz w:val="22"/>
-          <w:shd w:val="clear" w:color="auto" w:fill="FFFFFF"/>
-        </w:rPr>
-        <w:t>Ehrh</w:t>
-      </w:r>
-      <w:proofErr w:type="spellEnd"/>
-      <w:r>
-        <w:rPr>
-          <w:sz w:val="22"/>
-          <w:shd w:val="clear" w:color="auto" w:fill="FFFFFF"/>
-        </w:rPr>
-        <w:t>) (2), slippery elm (</w:t>
-      </w:r>
-      <w:r>
-        <w:rPr>
-          <w:i/>
-          <w:sz w:val="22"/>
-          <w:shd w:val="clear" w:color="auto" w:fill="FFFFFF"/>
-        </w:rPr>
-        <w:t>Ulmus</w:t>
-      </w:r>
-      <w:r>
-        <w:rPr>
-          <w:sz w:val="22"/>
-          <w:shd w:val="clear" w:color="auto" w:fill="FFFFFF"/>
-        </w:rPr>
-        <w:t xml:space="preserve"> </w:t>
-      </w:r>
-      <w:r>
-        <w:rPr>
-          <w:i/>
-          <w:sz w:val="22"/>
-          <w:shd w:val="clear" w:color="auto" w:fill="FFFFFF"/>
-        </w:rPr>
-        <w:t>rubra</w:t>
-      </w:r>
-      <w:r>
-        <w:rPr>
-          <w:sz w:val="22"/>
-          <w:shd w:val="clear" w:color="auto" w:fill="FFFFFF"/>
-        </w:rPr>
-        <w:t xml:space="preserve"> </w:t>
-      </w:r>
-      <w:proofErr w:type="spellStart"/>
-      <w:r>
-        <w:rPr>
-          <w:sz w:val="22"/>
-          <w:shd w:val="clear" w:color="auto" w:fill="FFFFFF"/>
-        </w:rPr>
-        <w:t>Muhl</w:t>
-      </w:r>
-      <w:proofErr w:type="spellEnd"/>
-      <w:r>
-        <w:rPr>
-          <w:sz w:val="22"/>
-          <w:shd w:val="clear" w:color="auto" w:fill="FFFFFF"/>
-        </w:rPr>
-        <w:t>.) (3), red maple (</w:t>
+        <w:t xml:space="preserve"> Muhl.) (3), red maple (</w:t>
       </w:r>
       <w:r>
         <w:rPr>
@@ -7334,21 +7316,7 @@
         <w:rPr>
           <w:sz w:val="22"/>
         </w:rPr>
-        <w:t xml:space="preserve">Ground beetles were identified to species (Table 5.1) using keys in </w:t>
-      </w:r>
-      <w:proofErr w:type="spellStart"/>
-      <w:r>
-        <w:rPr>
-          <w:sz w:val="22"/>
-        </w:rPr>
-        <w:t>Lindroth</w:t>
-      </w:r>
-      <w:proofErr w:type="spellEnd"/>
-      <w:r>
-        <w:rPr>
-          <w:sz w:val="22"/>
-        </w:rPr>
-        <w:t xml:space="preserve"> (1961-1969), Freitag (1969), Arnett and Thomas (2001), and Bousquet (2010). Nomenclature follows Bousquet </w:t>
+        <w:t xml:space="preserve">Ground beetles were identified to species (Table 5.1) using keys in Lindroth (1961-1969), Freitag (1969), Arnett and Thomas (2001), and Bousquet (2010). Nomenclature follows Bousquet </w:t>
       </w:r>
       <w:r>
         <w:rPr>
@@ -7375,21 +7343,7 @@
         <w:rPr>
           <w:sz w:val="22"/>
         </w:rPr>
-        <w:t xml:space="preserve"> or wing-dimorphic) based on natural history information reported in Larochelle and </w:t>
-      </w:r>
-      <w:proofErr w:type="spellStart"/>
-      <w:r>
-        <w:rPr>
-          <w:sz w:val="22"/>
-        </w:rPr>
-        <w:t>Larivière</w:t>
-      </w:r>
-      <w:proofErr w:type="spellEnd"/>
-      <w:r>
-        <w:rPr>
-          <w:sz w:val="22"/>
-        </w:rPr>
-        <w:t xml:space="preserve"> </w:t>
+        <w:t xml:space="preserve"> or wing-dimorphic) based on natural history information reported in Larochelle and Larivière </w:t>
       </w:r>
       <w:r>
         <w:rPr>
@@ -7509,42 +7463,26 @@
         <w:rPr>
           <w:sz w:val="22"/>
         </w:rPr>
-        <w:t xml:space="preserve">Data were evaluated for statistical assumptions of normality and homogeneity of variance.  Rank transformations were applied as necessary to achieve these assumptions, and species activity-abundance data were rank transformed to improve normality.  Rank transformations are used in non-parametric tests to correct for normality and variance issues, but this technique can be applied to parametric tests for the same purpose (Quinn and Keough 2002).  Trap catches were standardized for 14 trap days to account for disruption and the number of operational days [(trap catch/total number of days trap was operational) × 14] </w:t>
-      </w:r>
-      <w:r>
-        <w:rPr>
-          <w:noProof/>
-          <w:sz w:val="22"/>
-        </w:rPr>
-        <w:t>(Spence et al. 1996, Gandhi et al. 2008)</w:t>
-      </w:r>
-      <w:r>
-        <w:rPr>
-          <w:sz w:val="22"/>
-        </w:rPr>
-        <w:t xml:space="preserve">.  Species accumulation curves with rarefaction analyses and first-order jackknife estimates were conducted separately for each year to assess sampling efficiency </w:t>
-      </w:r>
-      <w:r>
-        <w:rPr>
-          <w:noProof/>
-          <w:sz w:val="22"/>
-        </w:rPr>
-        <w:t>(McCune and Grace 2002)</w:t>
-      </w:r>
-      <w:r>
-        <w:rPr>
-          <w:sz w:val="22"/>
-        </w:rPr>
-        <w:t xml:space="preserve">.  Species richness (number of species per treatment), </w:t>
-      </w:r>
-      <w:proofErr w:type="spellStart"/>
-      <w:r>
-        <w:rPr>
-          <w:sz w:val="22"/>
-        </w:rPr>
-        <w:t>Pielou’s</w:t>
-      </w:r>
-      <w:proofErr w:type="spellEnd"/>
+        <w:t xml:space="preserve">All analyses were conducted in R version </w:t>
+      </w:r>
+      <w:r>
+        <w:rPr>
+          <w:sz w:val="22"/>
+        </w:rPr>
+        <w:t xml:space="preserve">4.2.1 (R Core Team 2022). </w:t>
+      </w:r>
+      <w:r>
+        <w:rPr>
+          <w:sz w:val="22"/>
+        </w:rPr>
+        <w:t>Species accumulation curves with rarefaction analyses and first-order jackknife estimates were conducted separately for each year to assess sampling efficiency</w:t>
+      </w:r>
+      <w:r>
+        <w:rPr>
+          <w:sz w:val="22"/>
+        </w:rPr>
+        <w:t xml:space="preserve"> among treatments</w:t>
+      </w:r>
       <w:r>
         <w:rPr>
           <w:sz w:val="22"/>
@@ -7553,75 +7491,44 @@
       </w:r>
       <w:r>
         <w:rPr>
-          <w:i/>
-          <w:sz w:val="22"/>
-        </w:rPr>
-        <w:t>J</w:t>
-      </w:r>
-      <w:r>
-        <w:rPr>
-          <w:sz w:val="22"/>
-        </w:rPr>
-        <w:t xml:space="preserve"> evenness index (</w:t>
-      </w:r>
-      <w:proofErr w:type="spellStart"/>
-      <w:r>
-        <w:rPr>
-          <w:sz w:val="22"/>
-        </w:rPr>
-        <w:t>Pielou</w:t>
-      </w:r>
-      <w:proofErr w:type="spellEnd"/>
-      <w:r>
-        <w:rPr>
-          <w:sz w:val="22"/>
-        </w:rPr>
-        <w:t xml:space="preserve"> 1966), and Shannon </w:t>
-      </w:r>
-      <w:r>
-        <w:rPr>
-          <w:noProof/>
-          <w:sz w:val="22"/>
-        </w:rPr>
-        <w:t>(Peet 1974)</w:t>
-      </w:r>
-      <w:r>
-        <w:rPr>
-          <w:sz w:val="22"/>
-        </w:rPr>
-        <w:t xml:space="preserve"> and Simpson </w:t>
-      </w:r>
-      <w:r>
-        <w:rPr>
-          <w:noProof/>
-          <w:sz w:val="22"/>
-        </w:rPr>
-        <w:t>(Simpson 1949)</w:t>
-      </w:r>
-      <w:r>
-        <w:rPr>
-          <w:sz w:val="22"/>
-        </w:rPr>
-        <w:t xml:space="preserve"> diversity indices</w:t>
-      </w:r>
-      <w:r>
-        <w:rPr>
-          <w:rFonts w:eastAsiaTheme="minorEastAsia"/>
-          <w:sz w:val="22"/>
-        </w:rPr>
-        <w:t xml:space="preserve"> were calculated using PC-ORD software </w:t>
-      </w:r>
-      <w:r>
-        <w:rPr>
-          <w:rFonts w:eastAsiaTheme="minorEastAsia"/>
-          <w:noProof/>
-          <w:sz w:val="22"/>
-        </w:rPr>
-        <w:t>(McCune and Mefford 2006)</w:t>
-      </w:r>
-      <w:r>
-        <w:rPr>
-          <w:rFonts w:eastAsiaTheme="minorEastAsia"/>
+          <w:sz w:val="22"/>
+        </w:rPr>
+        <w:t>using the</w:t>
+      </w:r>
+      <w:r>
+        <w:rPr>
+          <w:sz w:val="22"/>
+        </w:rPr>
+        <w:t xml:space="preserve"> packages ‘vegan’ (</w:t>
+      </w:r>
+      <w:r>
+        <w:rPr>
+          <w:sz w:val="22"/>
+          <w:highlight w:val="yellow"/>
+        </w:rPr>
+        <w:t>CITE</w:t>
+      </w:r>
+      <w:r>
+        <w:rPr>
+          <w:sz w:val="22"/>
+        </w:rPr>
+        <w:t>) and ‘fossil’ (</w:t>
+      </w:r>
+      <w:r>
+        <w:rPr>
+          <w:sz w:val="22"/>
+          <w:highlight w:val="yellow"/>
+        </w:rPr>
+        <w:t>CITE</w:t>
+      </w:r>
+      <w:r>
+        <w:rPr>
+          <w:sz w:val="22"/>
+        </w:rPr>
+        <w:t>)</w:t>
+      </w:r>
+      <w:r>
+        <w:rPr>
           <w:sz w:val="22"/>
         </w:rPr>
         <w:t>.</w:t>
@@ -7634,54 +7541,121 @@
           <w:sz w:val="22"/>
         </w:rPr>
       </w:pPr>
-      <w:r>
-        <w:rPr>
-          <w:sz w:val="22"/>
-        </w:rPr>
-        <w:t xml:space="preserve">Repeated measures analysis of variance (ANOVA) tests coupled with univariate analyses for each date and Tukey’s pairwise comparisons for mean separation following a significant </w:t>
-      </w:r>
-      <w:r>
-        <w:rPr>
-          <w:i/>
-          <w:sz w:val="22"/>
-        </w:rPr>
-        <w:t>F</w:t>
-      </w:r>
-      <w:r>
-        <w:rPr>
-          <w:sz w:val="22"/>
-        </w:rPr>
-        <w:t>-test were used to compare ground beetle assemblages in canopy gap and understory vegetation disturbance treatments using SAS software (SAS Institute 2016).  Response variables were total ground beetle activity-abundance, species richness, evenness, and diversity.  Predictor variables for the model were canopy gaps (presence/absence) and understory vegetation (presence/absence) as fixed factors, plot as a random factor, and sampling interval as a repeated factor.  Each year was analyzed separately.</w:t>
-      </w:r>
     </w:p>
     <w:p>
       <w:pPr>
         <w:ind w:firstLine="720"/>
         <w:rPr>
-          <w:b/>
-          <w:sz w:val="22"/>
-        </w:rPr>
-      </w:pPr>
-      <w:r>
-        <w:rPr>
-          <w:sz w:val="22"/>
-        </w:rPr>
-        <w:lastRenderedPageBreak/>
-        <w:t xml:space="preserve">Activity-abundances of common ground beetle species were analyzed to understand species-specific responses to the disturbance treatments.  The activity-abundance of a species was analyzed if ≥ 150 individuals were collected during the study.  Responses were only assessed for common ground beetle species because it was clear reproductive populations were established at PNR, and these species were likely driving overall community responses.  Repeated measures ANOVA tests </w:t>
-      </w:r>
-      <w:proofErr w:type="gramStart"/>
-      <w:r>
-        <w:rPr>
-          <w:sz w:val="22"/>
-        </w:rPr>
-        <w:t>similar to</w:t>
-      </w:r>
-      <w:proofErr w:type="gramEnd"/>
-      <w:r>
-        <w:rPr>
-          <w:sz w:val="22"/>
-        </w:rPr>
-        <w:t xml:space="preserve"> those described above were used to analyze the activity-abundance of common ground beetle species with each year analyzed separately using SAS software (SAS Institute 2016).</w:t>
+          <w:sz w:val="22"/>
+        </w:rPr>
+      </w:pPr>
+      <w:r>
+        <w:rPr>
+          <w:sz w:val="22"/>
+        </w:rPr>
+        <w:t xml:space="preserve">Data were evaluated for statistical assumptions of normality and homogeneity of variance.  Rank transformations were applied as necessary to achieve these assumptions, and species activity-abundance data were rank transformed to improve normality.  Rank transformations are used in non-parametric tests to correct for normality and variance issues, but this technique can be applied to parametric tests for the same purpose (Quinn and Keough 2002).  Trap catches were standardized for 14 trap days to account for disruption and the number of operational days [(trap catch/total number of days trap was operational) × 14] </w:t>
+      </w:r>
+      <w:r>
+        <w:rPr>
+          <w:noProof/>
+          <w:sz w:val="22"/>
+        </w:rPr>
+        <w:t>(Spence et al. 1996, Gandhi et al. 2008)</w:t>
+      </w:r>
+      <w:r>
+        <w:rPr>
+          <w:sz w:val="22"/>
+        </w:rPr>
+        <w:t xml:space="preserve">. Species richness (number of species per treatment), </w:t>
+      </w:r>
+      <w:proofErr w:type="spellStart"/>
+      <w:r>
+        <w:rPr>
+          <w:sz w:val="22"/>
+        </w:rPr>
+        <w:t>Pielou’s</w:t>
+      </w:r>
+      <w:proofErr w:type="spellEnd"/>
+      <w:r>
+        <w:rPr>
+          <w:sz w:val="22"/>
+        </w:rPr>
+        <w:t xml:space="preserve"> </w:t>
+      </w:r>
+      <w:r>
+        <w:rPr>
+          <w:i/>
+          <w:sz w:val="22"/>
+        </w:rPr>
+        <w:t>J</w:t>
+      </w:r>
+      <w:r>
+        <w:rPr>
+          <w:sz w:val="22"/>
+        </w:rPr>
+        <w:t xml:space="preserve"> evenness index (</w:t>
+      </w:r>
+      <w:proofErr w:type="spellStart"/>
+      <w:r>
+        <w:rPr>
+          <w:sz w:val="22"/>
+        </w:rPr>
+        <w:t>Pielou</w:t>
+      </w:r>
+      <w:proofErr w:type="spellEnd"/>
+      <w:r>
+        <w:rPr>
+          <w:sz w:val="22"/>
+        </w:rPr>
+        <w:t xml:space="preserve"> 1966), and Shannon </w:t>
+      </w:r>
+      <w:r>
+        <w:rPr>
+          <w:noProof/>
+          <w:sz w:val="22"/>
+        </w:rPr>
+        <w:t>(Peet 1974)</w:t>
+      </w:r>
+      <w:r>
+        <w:rPr>
+          <w:sz w:val="22"/>
+        </w:rPr>
+        <w:t xml:space="preserve"> and Simpson </w:t>
+      </w:r>
+      <w:r>
+        <w:rPr>
+          <w:noProof/>
+          <w:sz w:val="22"/>
+        </w:rPr>
+        <w:t>(Simpson 1949)</w:t>
+      </w:r>
+      <w:r>
+        <w:rPr>
+          <w:sz w:val="22"/>
+        </w:rPr>
+        <w:t xml:space="preserve"> diversity indices</w:t>
+      </w:r>
+      <w:r>
+        <w:rPr>
+          <w:rFonts w:eastAsiaTheme="minorEastAsia"/>
+          <w:sz w:val="22"/>
+        </w:rPr>
+        <w:t xml:space="preserve"> were calculated using PC-ORD software </w:t>
+      </w:r>
+      <w:r>
+        <w:rPr>
+          <w:rFonts w:eastAsiaTheme="minorEastAsia"/>
+          <w:noProof/>
+          <w:sz w:val="22"/>
+        </w:rPr>
+        <w:t>(McCune and Mefford 2006)</w:t>
+      </w:r>
+      <w:r>
+        <w:rPr>
+          <w:rFonts w:eastAsiaTheme="minorEastAsia"/>
+          <w:sz w:val="22"/>
+        </w:rPr>
+        <w:t>.</w:t>
       </w:r>
     </w:p>
     <w:p>
@@ -7695,112 +7669,175 @@
         <w:rPr>
           <w:sz w:val="22"/>
         </w:rPr>
-        <w:t xml:space="preserve">Indicator species analyses (ISA) were performed to determine if any ground beetle species was associated with canopy gap or understory vegetation disturbance treatments during the study.  ISA identifies species that are indicative of a particular habitat or environmental condition based on their abundance and frequency in treatments possessing the characteristic of interest </w:t>
-      </w:r>
-      <w:r>
-        <w:rPr>
-          <w:noProof/>
-          <w:sz w:val="22"/>
-        </w:rPr>
-        <w:t>(Dufrêne and Legendre 1997, McCune and Grace 2002)</w:t>
-      </w:r>
-      <w:r>
-        <w:rPr>
-          <w:sz w:val="22"/>
-        </w:rPr>
-        <w:t xml:space="preserve">.  Ground beetle species were included in the analyses if they were present in at least 15% of observations (32 traps) and ≥ 40 individuals were collected.  Indicator values were calculated and tested for significance using a Monte Carlo permutation procedure.  ISA analyses were conducted using PC-ORD software </w:t>
-      </w:r>
-      <w:r>
-        <w:rPr>
-          <w:noProof/>
-          <w:sz w:val="22"/>
-        </w:rPr>
-        <w:t>(McCune and Mefford 2006)</w:t>
-      </w:r>
-      <w:r>
-        <w:rPr>
-          <w:sz w:val="22"/>
-        </w:rPr>
-        <w:t>.  ISA provided a quantitative means for categorizing species based on habitat affinity.  Spearman rank correlations were used to examine the relationship between the activity-abundances of ground beetle species identified as indicators and percentage canopy openness or percentage cover of understory vegetation using SAS software (SAS Institute 2016).</w:t>
+        <w:t xml:space="preserve">Repeated measures analysis of variance (ANOVA) tests coupled with univariate analyses for each date and Tukey’s pairwise comparisons for mean separation following a significant </w:t>
+      </w:r>
+      <w:r>
+        <w:rPr>
+          <w:i/>
+          <w:sz w:val="22"/>
+        </w:rPr>
+        <w:t>F</w:t>
+      </w:r>
+      <w:r>
+        <w:rPr>
+          <w:sz w:val="22"/>
+        </w:rPr>
+        <w:t xml:space="preserve">-test were used to compare ground beetle assemblages in canopy gap and understory vegetation disturbance treatments using SAS software (SAS Institute 2016).  Response variables were total ground beetle activity-abundance, species richness, evenness, and diversity.  Predictor variables for the model were canopy gaps </w:t>
+      </w:r>
+      <w:r>
+        <w:rPr>
+          <w:sz w:val="22"/>
+        </w:rPr>
+        <w:lastRenderedPageBreak/>
+        <w:t>(presence/absence) and understory vegetation (presence/absence) as fixed factors, plot as a random factor, and sampling interval as a repeated factor.  Each year was analyzed separately.</w:t>
       </w:r>
     </w:p>
     <w:p>
       <w:pPr>
         <w:ind w:firstLine="720"/>
         <w:rPr>
-          <w:sz w:val="22"/>
-        </w:rPr>
-      </w:pPr>
-      <w:r>
-        <w:rPr>
-          <w:sz w:val="22"/>
-        </w:rPr>
-        <w:t xml:space="preserve">Multi-response permutation procedures (MRPP) were conducted to test for differences in ground beetle species composition between canopy and understory vegetation disturbance treatments.  This procedure is a nonparametric method that tests for differences between </w:t>
-      </w:r>
-      <w:r>
-        <w:rPr>
-          <w:i/>
-          <w:sz w:val="22"/>
-        </w:rPr>
-        <w:t>a priori</w:t>
-      </w:r>
-      <w:r>
-        <w:rPr>
-          <w:sz w:val="22"/>
-        </w:rPr>
-        <w:t xml:space="preserve"> groups through calculation of a distance matrix (McCune and Grace 2002).  Ground beetle assemblages in canopy and understory vegetation disturbance treatments were visualized using non-metric multidimensional scaling (NMDS) </w:t>
-      </w:r>
-      <w:r>
-        <w:rPr>
-          <w:noProof/>
-          <w:sz w:val="22"/>
-        </w:rPr>
-        <w:t>(McCune and Grace 2002; McCune and Mefford 2006)</w:t>
-      </w:r>
-      <w:r>
-        <w:rPr>
-          <w:sz w:val="22"/>
-        </w:rPr>
-        <w:t xml:space="preserve">.  NMDS ordinations were conducted with Sørensen’s distance measure using two dimensions, 500 iterations, 500 runs of real data, and 50 runs </w:t>
-      </w:r>
-      <w:r>
-        <w:rPr>
-          <w:sz w:val="22"/>
-        </w:rPr>
-        <w:lastRenderedPageBreak/>
-        <w:t xml:space="preserve">for the Monte Carlo test.  Each year was analyzed separately.  MRPP analyses and NMDS ordinations were conducted using PC-ORD software </w:t>
-      </w:r>
-      <w:r>
-        <w:rPr>
-          <w:noProof/>
-          <w:sz w:val="22"/>
-        </w:rPr>
-        <w:t>(McCune and Mefford 2006)</w:t>
-      </w:r>
-      <w:r>
-        <w:rPr>
-          <w:sz w:val="22"/>
-        </w:rPr>
-        <w:t>.</w:t>
+          <w:b/>
+          <w:sz w:val="22"/>
+        </w:rPr>
+      </w:pPr>
+      <w:r>
+        <w:rPr>
+          <w:sz w:val="22"/>
+        </w:rPr>
+        <w:t xml:space="preserve">Activity-abundances of common ground beetle species were analyzed to understand species-specific responses to the disturbance treatments.  The activity-abundance of a species was analyzed if ≥ 150 individuals were collected during the study.  Responses were only assessed for common ground beetle species because it was clear reproductive populations were established at PNR, and these species were likely driving overall community responses.  Repeated measures ANOVA tests </w:t>
+      </w:r>
+      <w:proofErr w:type="gramStart"/>
+      <w:r>
+        <w:rPr>
+          <w:sz w:val="22"/>
+        </w:rPr>
+        <w:t>similar to</w:t>
+      </w:r>
+      <w:proofErr w:type="gramEnd"/>
+      <w:r>
+        <w:rPr>
+          <w:sz w:val="22"/>
+        </w:rPr>
+        <w:t xml:space="preserve"> those described above were used to analyze the activity-abundance of common ground beetle species with each year analyzed separately using SAS software (SAS Institute 2016).</w:t>
       </w:r>
     </w:p>
     <w:p>
       <w:pPr>
         <w:ind w:firstLine="720"/>
         <w:rPr>
-          <w:b/>
-          <w:sz w:val="22"/>
-        </w:rPr>
-      </w:pPr>
-      <w:r>
-        <w:rPr>
-          <w:sz w:val="22"/>
-        </w:rPr>
-        <w:t>For each year, activity-abundances of species categorized as either macropterous or brachypterous were pooled to get total activity-abundance for each dispersal type per trap per sampling interval.  Additionally, average ground beetle body length was calculated per trap per sampling interval.  Ranked activity-abundance of macropterous and brachypterous ground beetles as well as average ground beetle body size were compared between canopy gap and understory vegetation disturbance treatments using similar repeated measures ANOVA tests as described above using SAS software (SAS Institute 2016).  Each year was analyzed separately.  Spearman rank correlations was used to further examine the relationship between the activity-abundances of macropterous and brachypterous ground beetles and average ground beetle body length with percentage canopy openness and percentage cover of understory vegetation using SAS software (SAS Institute 2016).</w:t>
+          <w:sz w:val="22"/>
+        </w:rPr>
+      </w:pPr>
+      <w:r>
+        <w:rPr>
+          <w:sz w:val="22"/>
+        </w:rPr>
+        <w:t xml:space="preserve">Indicator species analyses (ISA) were performed to determine if any ground beetle species was associated with canopy gap or understory vegetation disturbance treatments during the study.  ISA identifies species that are indicative of a particular habitat or environmental condition based on their abundance and frequency in treatments possessing the characteristic of interest </w:t>
+      </w:r>
+      <w:r>
+        <w:rPr>
+          <w:noProof/>
+          <w:sz w:val="22"/>
+        </w:rPr>
+        <w:t>(Dufrêne and Legendre 1997, McCune and Grace 2002)</w:t>
+      </w:r>
+      <w:r>
+        <w:rPr>
+          <w:sz w:val="22"/>
+        </w:rPr>
+        <w:t xml:space="preserve">.  Ground beetle species were included in the analyses if they were present in at least 15% of observations (32 traps) and ≥ 40 individuals were collected.  Indicator values were calculated and tested for significance using a Monte Carlo permutation procedure.  ISA analyses were conducted using PC-ORD software </w:t>
+      </w:r>
+      <w:r>
+        <w:rPr>
+          <w:noProof/>
+          <w:sz w:val="22"/>
+        </w:rPr>
+        <w:t>(McCune and Mefford 2006)</w:t>
+      </w:r>
+      <w:r>
+        <w:rPr>
+          <w:sz w:val="22"/>
+        </w:rPr>
+        <w:t>.  ISA provided a quantitative means for categorizing species based on habitat affinity.  Spearman rank correlations were used to examine the relationship between the activity-abundances of ground beetle species identified as indicators and percentage canopy openness or percentage cover of understory vegetation using SAS software (SAS Institute 2016).</w:t>
       </w:r>
     </w:p>
     <w:p>
       <w:pPr>
+        <w:ind w:firstLine="720"/>
+        <w:rPr>
+          <w:sz w:val="22"/>
+        </w:rPr>
+      </w:pPr>
+      <w:r>
+        <w:rPr>
+          <w:sz w:val="22"/>
+        </w:rPr>
+        <w:t xml:space="preserve">Multi-response permutation procedures (MRPP) were conducted to test for differences in ground beetle species composition between canopy and understory vegetation disturbance treatments.  This procedure is a nonparametric method that tests for differences between </w:t>
+      </w:r>
+      <w:r>
+        <w:rPr>
+          <w:i/>
+          <w:sz w:val="22"/>
+        </w:rPr>
+        <w:t>a priori</w:t>
+      </w:r>
+      <w:r>
+        <w:rPr>
+          <w:sz w:val="22"/>
+        </w:rPr>
+        <w:t xml:space="preserve"> groups through calculation of a distance matrix (McCune and Grace 2002).  Ground beetle assemblages in canopy and understory vegetation disturbance treatments were visualized using non-metric multidimensional scaling </w:t>
+      </w:r>
+      <w:r>
+        <w:rPr>
+          <w:sz w:val="22"/>
+        </w:rPr>
+        <w:lastRenderedPageBreak/>
+        <w:t xml:space="preserve">(NMDS) </w:t>
+      </w:r>
+      <w:r>
+        <w:rPr>
+          <w:noProof/>
+          <w:sz w:val="22"/>
+        </w:rPr>
+        <w:t>(McCune and Grace 2002; McCune and Mefford 2006)</w:t>
+      </w:r>
+      <w:r>
+        <w:rPr>
+          <w:sz w:val="22"/>
+        </w:rPr>
+        <w:t xml:space="preserve">.  NMDS ordinations were conducted with Sørensen’s distance measure using two dimensions, 500 iterations, 500 runs of real data, and 50 runs for the Monte Carlo test.  Each year was analyzed separately.  MRPP analyses and NMDS ordinations were conducted using PC-ORD software </w:t>
+      </w:r>
+      <w:r>
+        <w:rPr>
+          <w:noProof/>
+          <w:sz w:val="22"/>
+        </w:rPr>
+        <w:t>(McCune and Mefford 2006)</w:t>
+      </w:r>
+      <w:r>
+        <w:rPr>
+          <w:sz w:val="22"/>
+        </w:rPr>
+        <w:t>.</w:t>
+      </w:r>
+    </w:p>
+    <w:p>
+      <w:pPr>
+        <w:ind w:firstLine="720"/>
+        <w:rPr>
+          <w:b/>
+          <w:sz w:val="22"/>
+        </w:rPr>
+      </w:pPr>
+      <w:r>
+        <w:rPr>
+          <w:sz w:val="22"/>
+        </w:rPr>
+        <w:t>For each year, activity-abundances of species categorized as either macropterous or brachypterous were pooled to get total activity-abundance for each dispersal type per trap per sampling interval.  Additionally, average ground beetle body length was calculated per trap per sampling interval.  Ranked activity-abundance of macropterous and brachypterous ground beetles as well as average ground beetle body size were compared between canopy gap and understory vegetation disturbance treatments using similar repeated measures ANOVA tests as described above using SAS software (SAS Institute 2016).  Each year was analyzed separately.  Spearman rank correlations was used to further examine the relationship between the activity-abundances of macropterous and brachypterous ground beetles and average ground beetle body length with percentage canopy openness and percentage cover of understory vegetation using SAS software (SAS Institute 2016).</w:t>
+      </w:r>
+    </w:p>
+    <w:p>
+      <w:pPr>
         <w:rPr>
           <w:sz w:val="22"/>
         </w:rPr>
@@ -7846,14 +7883,177 @@
         <w:rPr>
           <w:sz w:val="22"/>
         </w:rPr>
-        <w:t xml:space="preserve">A total of 4,640 individuals comprising 30 genera and 59 species were collected via pitfall traps during the growing seasons of 2013-2015 (Table 5.1).  Rarefaction analyses and first-order jackknife estimates suggested that the sampling intensity was sufficient to collect over 80% of the ground beetle species present at the study site.  In 2013, 46 species were collected and 57 species were estimated to be present; in 2014, 48 species were collected and 55 species were estimated to be present; in 2015, 49 </w:t>
+        <w:t xml:space="preserve">A total of 4,640 individuals comprising 30 genera and 59 species were collected via </w:t>
+      </w:r>
+      <w:proofErr w:type="spellStart"/>
+      <w:r>
+        <w:rPr>
+          <w:sz w:val="22"/>
+        </w:rPr>
+        <w:t>unbaited</w:t>
+      </w:r>
+      <w:proofErr w:type="spellEnd"/>
+      <w:r>
+        <w:rPr>
+          <w:sz w:val="22"/>
+        </w:rPr>
+        <w:t xml:space="preserve"> </w:t>
+      </w:r>
+      <w:r>
+        <w:rPr>
+          <w:sz w:val="22"/>
+        </w:rPr>
+        <w:t>pitfall traps during the growing seasons of 2013-2015 (</w:t>
+      </w:r>
+      <w:r>
+        <w:rPr>
+          <w:sz w:val="22"/>
+          <w:highlight w:val="yellow"/>
+        </w:rPr>
+        <w:t>Table 1</w:t>
+      </w:r>
+      <w:r>
+        <w:rPr>
+          <w:sz w:val="22"/>
+        </w:rPr>
+        <w:t xml:space="preserve">).  Rarefaction analyses and first-order jackknife estimates suggested that </w:t>
+      </w:r>
+      <w:r>
+        <w:rPr>
+          <w:sz w:val="22"/>
+        </w:rPr>
+        <w:t xml:space="preserve">our </w:t>
+      </w:r>
+      <w:r>
+        <w:rPr>
+          <w:sz w:val="22"/>
+        </w:rPr>
+        <w:t xml:space="preserve">sampling </w:t>
+      </w:r>
+      <w:r>
+        <w:rPr>
+          <w:sz w:val="22"/>
+        </w:rPr>
+        <w:t>effort</w:t>
+      </w:r>
+      <w:r>
+        <w:rPr>
+          <w:sz w:val="22"/>
+        </w:rPr>
+        <w:t xml:space="preserve"> </w:t>
+      </w:r>
+      <w:r>
+        <w:rPr>
+          <w:sz w:val="22"/>
+        </w:rPr>
+        <w:t>was sufficient to collect</w:t>
+      </w:r>
+      <w:r>
+        <w:rPr>
+          <w:sz w:val="22"/>
+        </w:rPr>
+        <w:t xml:space="preserve"> the majority (ranged 67%-</w:t>
       </w:r>
       <w:r>
         <w:rPr>
           <w:sz w:val="22"/>
         </w:rPr>
         <w:lastRenderedPageBreak/>
-        <w:t xml:space="preserve">species were collected and 59 species were estimated to be present.  The most abundant species (≥ 150 total individuals collected) were </w:t>
+        <w:t>92%)</w:t>
+      </w:r>
+      <w:r>
+        <w:rPr>
+          <w:sz w:val="22"/>
+        </w:rPr>
+        <w:t xml:space="preserve"> of </w:t>
+      </w:r>
+      <w:r>
+        <w:rPr>
+          <w:sz w:val="22"/>
+        </w:rPr>
+        <w:t>the ground beetle species present at the study site</w:t>
+      </w:r>
+      <w:r>
+        <w:rPr>
+          <w:sz w:val="22"/>
+        </w:rPr>
+        <w:t xml:space="preserve"> </w:t>
+      </w:r>
+      <w:r>
+        <w:rPr>
+          <w:sz w:val="22"/>
+        </w:rPr>
+        <w:t>(</w:t>
+      </w:r>
+      <w:r>
+        <w:rPr>
+          <w:sz w:val="22"/>
+          <w:highlight w:val="yellow"/>
+        </w:rPr>
+        <w:t xml:space="preserve">Fig. S1; </w:t>
+      </w:r>
+      <w:r>
+        <w:rPr>
+          <w:sz w:val="22"/>
+          <w:highlight w:val="yellow"/>
+        </w:rPr>
+        <w:t xml:space="preserve">Table </w:t>
+      </w:r>
+      <w:r>
+        <w:rPr>
+          <w:sz w:val="22"/>
+          <w:highlight w:val="yellow"/>
+        </w:rPr>
+        <w:t>S</w:t>
+      </w:r>
+      <w:r>
+        <w:rPr>
+          <w:sz w:val="22"/>
+          <w:highlight w:val="yellow"/>
+        </w:rPr>
+        <w:t>2</w:t>
+      </w:r>
+      <w:r>
+        <w:rPr>
+          <w:sz w:val="22"/>
+        </w:rPr>
+        <w:t>)</w:t>
+      </w:r>
+      <w:r>
+        <w:rPr>
+          <w:sz w:val="22"/>
+        </w:rPr>
+        <w:t>.</w:t>
+      </w:r>
+      <w:r>
+        <w:rPr>
+          <w:sz w:val="22"/>
+        </w:rPr>
+        <w:t xml:space="preserve"> </w:t>
+      </w:r>
+      <w:r>
+        <w:rPr>
+          <w:sz w:val="22"/>
+        </w:rPr>
+        <w:t xml:space="preserve">First-order jackknife estimates indicated </w:t>
+      </w:r>
+      <w:r>
+        <w:rPr>
+          <w:sz w:val="22"/>
+        </w:rPr>
+        <w:t xml:space="preserve">that we captured a lower percentage of the species present in undisturbed </w:t>
+      </w:r>
+      <w:r>
+        <w:rPr>
+          <w:sz w:val="22"/>
+        </w:rPr>
+        <w:t xml:space="preserve">forest compared to the disturbance treatments. </w:t>
+      </w:r>
+      <w:r>
+        <w:rPr>
+          <w:sz w:val="22"/>
+        </w:rPr>
+        <w:t xml:space="preserve">The most abundant species (≥ 150 total individuals collected) were </w:t>
       </w:r>
       <w:proofErr w:type="spellStart"/>
       <w:r>
@@ -7884,21 +8084,38 @@
         <w:rPr>
           <w:sz w:val="22"/>
         </w:rPr>
+        <w:t xml:space="preserve"> Dejean (14.9% of total individuals collected), </w:t>
+      </w:r>
+      <w:proofErr w:type="spellStart"/>
+      <w:r>
+        <w:rPr>
+          <w:i/>
+          <w:sz w:val="22"/>
+        </w:rPr>
+        <w:t>Platynus</w:t>
+      </w:r>
+      <w:proofErr w:type="spellEnd"/>
+      <w:r>
+        <w:rPr>
+          <w:i/>
+          <w:sz w:val="22"/>
+        </w:rPr>
         <w:t xml:space="preserve"> </w:t>
       </w:r>
       <w:proofErr w:type="spellStart"/>
       <w:r>
         <w:rPr>
-          <w:sz w:val="22"/>
-        </w:rPr>
-        <w:t>Dejean</w:t>
+          <w:i/>
+          <w:sz w:val="22"/>
+        </w:rPr>
+        <w:t>angustatus</w:t>
       </w:r>
       <w:proofErr w:type="spellEnd"/>
       <w:r>
         <w:rPr>
           <w:sz w:val="22"/>
         </w:rPr>
-        <w:t xml:space="preserve"> (14.9% of total individuals collected), </w:t>
+        <w:t xml:space="preserve"> Dejean (10.0%), </w:t>
       </w:r>
       <w:proofErr w:type="spellStart"/>
       <w:r>
@@ -7906,7 +8123,7 @@
           <w:i/>
           <w:sz w:val="22"/>
         </w:rPr>
-        <w:t>Platynus</w:t>
+        <w:t>Pterostichus</w:t>
       </w:r>
       <w:proofErr w:type="spellEnd"/>
       <w:r>
@@ -7922,28 +8139,45 @@
           <w:i/>
           <w:sz w:val="22"/>
         </w:rPr>
-        <w:t>angustatus</w:t>
+        <w:t>stygicus</w:t>
       </w:r>
       <w:proofErr w:type="spellEnd"/>
       <w:r>
         <w:rPr>
           <w:sz w:val="22"/>
         </w:rPr>
+        <w:t xml:space="preserve"> (Say) (8.1%), </w:t>
+      </w:r>
+      <w:proofErr w:type="spellStart"/>
+      <w:r>
+        <w:rPr>
+          <w:i/>
+          <w:sz w:val="22"/>
+        </w:rPr>
+        <w:t>Cyclotrachelus</w:t>
+      </w:r>
+      <w:proofErr w:type="spellEnd"/>
+      <w:r>
+        <w:rPr>
+          <w:i/>
+          <w:sz w:val="22"/>
+        </w:rPr>
         <w:t xml:space="preserve"> </w:t>
       </w:r>
       <w:proofErr w:type="spellStart"/>
       <w:r>
         <w:rPr>
-          <w:sz w:val="22"/>
-        </w:rPr>
-        <w:t>Dejean</w:t>
+          <w:i/>
+          <w:sz w:val="22"/>
+        </w:rPr>
+        <w:t>fucatus</w:t>
       </w:r>
       <w:proofErr w:type="spellEnd"/>
       <w:r>
         <w:rPr>
           <w:sz w:val="22"/>
         </w:rPr>
-        <w:t xml:space="preserve"> (10.0%), </w:t>
+        <w:t xml:space="preserve"> (Freitag) (8.0%), </w:t>
       </w:r>
       <w:proofErr w:type="spellStart"/>
       <w:r>
@@ -7951,12 +8185,76 @@
           <w:i/>
           <w:sz w:val="22"/>
         </w:rPr>
+        <w:t>Chlaenius</w:t>
+      </w:r>
+      <w:proofErr w:type="spellEnd"/>
+      <w:r>
+        <w:rPr>
+          <w:i/>
+          <w:sz w:val="22"/>
+        </w:rPr>
+        <w:t xml:space="preserve"> </w:t>
+      </w:r>
+      <w:proofErr w:type="spellStart"/>
+      <w:r>
+        <w:rPr>
+          <w:i/>
+          <w:sz w:val="22"/>
+        </w:rPr>
+        <w:t>emarginatus</w:t>
+      </w:r>
+      <w:proofErr w:type="spellEnd"/>
+      <w:r>
+        <w:rPr>
+          <w:sz w:val="22"/>
+        </w:rPr>
+        <w:t xml:space="preserve"> Say (7.9%), </w:t>
+      </w:r>
+      <w:proofErr w:type="spellStart"/>
+      <w:r>
+        <w:rPr>
+          <w:i/>
+          <w:sz w:val="22"/>
+        </w:rPr>
+        <w:t>Cyclotrachelus</w:t>
+      </w:r>
+      <w:proofErr w:type="spellEnd"/>
+      <w:r>
+        <w:rPr>
+          <w:i/>
+          <w:sz w:val="22"/>
+        </w:rPr>
+        <w:t xml:space="preserve"> </w:t>
+      </w:r>
+      <w:proofErr w:type="spellStart"/>
+      <w:r>
+        <w:rPr>
+          <w:i/>
+          <w:sz w:val="22"/>
+        </w:rPr>
+        <w:t>sigillatus</w:t>
+      </w:r>
+      <w:proofErr w:type="spellEnd"/>
+      <w:r>
+        <w:rPr>
+          <w:sz w:val="22"/>
+        </w:rPr>
+        <w:t xml:space="preserve"> (Say) (7.2%), </w:t>
+      </w:r>
+      <w:proofErr w:type="spellStart"/>
+      <w:r>
+        <w:rPr>
+          <w:i/>
+          <w:iCs/>
+          <w:sz w:val="22"/>
+        </w:rPr>
         <w:t>Pterostichus</w:t>
       </w:r>
       <w:proofErr w:type="spellEnd"/>
       <w:r>
         <w:rPr>
           <w:i/>
+          <w:iCs/>
           <w:sz w:val="22"/>
         </w:rPr>
         <w:t xml:space="preserve"> </w:t>
@@ -7965,29 +8263,40 @@
       <w:r>
         <w:rPr>
           <w:i/>
-          <w:sz w:val="22"/>
-        </w:rPr>
-        <w:t>stygicus</w:t>
+          <w:iCs/>
+          <w:sz w:val="22"/>
+        </w:rPr>
+        <w:t>adoxus</w:t>
       </w:r>
       <w:proofErr w:type="spellEnd"/>
       <w:r>
         <w:rPr>
-          <w:sz w:val="22"/>
-        </w:rPr>
-        <w:t xml:space="preserve"> (Say) (8.1%), </w:t>
+          <w:i/>
+          <w:iCs/>
+          <w:sz w:val="22"/>
+        </w:rPr>
+        <w:t xml:space="preserve"> </w:t>
+      </w:r>
+      <w:r>
+        <w:rPr>
+          <w:sz w:val="22"/>
+        </w:rPr>
+        <w:t xml:space="preserve">(Say) (5.6%), </w:t>
       </w:r>
       <w:proofErr w:type="spellStart"/>
       <w:r>
         <w:rPr>
           <w:i/>
-          <w:sz w:val="22"/>
-        </w:rPr>
-        <w:t>Cyclotrachelus</w:t>
+          <w:iCs/>
+          <w:sz w:val="22"/>
+        </w:rPr>
+        <w:t>Sphaeroderus</w:t>
       </w:r>
       <w:proofErr w:type="spellEnd"/>
       <w:r>
         <w:rPr>
           <w:i/>
+          <w:iCs/>
           <w:sz w:val="22"/>
         </w:rPr>
         <w:t xml:space="preserve"> </w:t>
@@ -7996,78 +8305,103 @@
       <w:r>
         <w:rPr>
           <w:i/>
-          <w:sz w:val="22"/>
-        </w:rPr>
-        <w:t>fucatus</w:t>
+          <w:iCs/>
+          <w:sz w:val="22"/>
+        </w:rPr>
+        <w:t>stenostomus</w:t>
       </w:r>
       <w:proofErr w:type="spellEnd"/>
       <w:r>
         <w:rPr>
-          <w:sz w:val="22"/>
-        </w:rPr>
-        <w:t xml:space="preserve"> (Freitag) (8.0%), </w:t>
+          <w:i/>
+          <w:iCs/>
+          <w:sz w:val="22"/>
+        </w:rPr>
+        <w:t xml:space="preserve"> </w:t>
       </w:r>
       <w:proofErr w:type="spellStart"/>
       <w:r>
         <w:rPr>
           <w:i/>
-          <w:sz w:val="22"/>
-        </w:rPr>
-        <w:t>Chlaenius</w:t>
+          <w:iCs/>
+          <w:sz w:val="22"/>
+        </w:rPr>
+        <w:t>lecontei</w:t>
       </w:r>
       <w:proofErr w:type="spellEnd"/>
       <w:r>
         <w:rPr>
           <w:i/>
+          <w:iCs/>
           <w:sz w:val="22"/>
         </w:rPr>
         <w:t xml:space="preserve"> </w:t>
       </w:r>
+      <w:r>
+        <w:rPr>
+          <w:sz w:val="22"/>
+        </w:rPr>
+        <w:t xml:space="preserve">Dejean (4.9%), </w:t>
+      </w:r>
       <w:proofErr w:type="spellStart"/>
       <w:r>
         <w:rPr>
           <w:i/>
-          <w:sz w:val="22"/>
-        </w:rPr>
-        <w:t>emarginatus</w:t>
+          <w:iCs/>
+          <w:sz w:val="22"/>
+        </w:rPr>
+        <w:t>Dicaelus</w:t>
       </w:r>
       <w:proofErr w:type="spellEnd"/>
       <w:r>
         <w:rPr>
-          <w:sz w:val="22"/>
-        </w:rPr>
-        <w:t xml:space="preserve"> Say (7.9%), </w:t>
+          <w:i/>
+          <w:iCs/>
+          <w:sz w:val="22"/>
+        </w:rPr>
+        <w:t xml:space="preserve"> </w:t>
       </w:r>
       <w:proofErr w:type="spellStart"/>
       <w:r>
         <w:rPr>
           <w:i/>
-          <w:sz w:val="22"/>
-        </w:rPr>
-        <w:t>Cyclotrachelus</w:t>
+          <w:iCs/>
+          <w:sz w:val="22"/>
+        </w:rPr>
+        <w:t>teter</w:t>
       </w:r>
       <w:proofErr w:type="spellEnd"/>
       <w:r>
         <w:rPr>
           <w:i/>
+          <w:iCs/>
           <w:sz w:val="22"/>
         </w:rPr>
         <w:t xml:space="preserve"> </w:t>
       </w:r>
+      <w:r>
+        <w:rPr>
+          <w:sz w:val="22"/>
+        </w:rPr>
+        <w:t xml:space="preserve">Bonelli (4.2%) and </w:t>
+      </w:r>
       <w:proofErr w:type="spellStart"/>
       <w:r>
         <w:rPr>
           <w:i/>
-          <w:sz w:val="22"/>
-        </w:rPr>
-        <w:t>sigillatus</w:t>
+          <w:iCs/>
+          <w:sz w:val="22"/>
+        </w:rPr>
+        <w:t>Pterostichus</w:t>
       </w:r>
       <w:proofErr w:type="spellEnd"/>
       <w:r>
         <w:rPr>
-          <w:sz w:val="22"/>
-        </w:rPr>
-        <w:t xml:space="preserve"> (Say) (7.2%), </w:t>
+          <w:i/>
+          <w:iCs/>
+          <w:sz w:val="22"/>
+        </w:rPr>
+        <w:t xml:space="preserve"> </w:t>
       </w:r>
       <w:proofErr w:type="spellStart"/>
       <w:r>
@@ -8076,7 +8410,7 @@
           <w:iCs/>
           <w:sz w:val="22"/>
         </w:rPr>
-        <w:t>Pterostichus</w:t>
+        <w:t>lachrymosus</w:t>
       </w:r>
       <w:proofErr w:type="spellEnd"/>
       <w:r>
@@ -8087,189 +8421,24 @@
         </w:rPr>
         <w:t xml:space="preserve"> </w:t>
       </w:r>
-      <w:proofErr w:type="spellStart"/>
-      <w:r>
-        <w:rPr>
-          <w:i/>
-          <w:iCs/>
-          <w:sz w:val="22"/>
-        </w:rPr>
-        <w:t>adoxus</w:t>
-      </w:r>
-      <w:proofErr w:type="spellEnd"/>
-      <w:r>
-        <w:rPr>
-          <w:i/>
-          <w:iCs/>
-          <w:sz w:val="22"/>
-        </w:rPr>
-        <w:t xml:space="preserve"> </w:t>
-      </w:r>
-      <w:r>
-        <w:rPr>
-          <w:sz w:val="22"/>
-        </w:rPr>
-        <w:t xml:space="preserve">(Say) (5.6%), </w:t>
-      </w:r>
-      <w:proofErr w:type="spellStart"/>
-      <w:r>
-        <w:rPr>
-          <w:i/>
-          <w:iCs/>
-          <w:sz w:val="22"/>
-        </w:rPr>
-        <w:t>Sphaeroderus</w:t>
-      </w:r>
-      <w:proofErr w:type="spellEnd"/>
-      <w:r>
-        <w:rPr>
-          <w:i/>
-          <w:iCs/>
-          <w:sz w:val="22"/>
-        </w:rPr>
-        <w:t xml:space="preserve"> </w:t>
-      </w:r>
-      <w:proofErr w:type="spellStart"/>
-      <w:r>
-        <w:rPr>
-          <w:i/>
-          <w:iCs/>
-          <w:sz w:val="22"/>
-        </w:rPr>
-        <w:t>stenostomus</w:t>
-      </w:r>
-      <w:proofErr w:type="spellEnd"/>
-      <w:r>
-        <w:rPr>
-          <w:i/>
-          <w:iCs/>
-          <w:sz w:val="22"/>
-        </w:rPr>
-        <w:t xml:space="preserve"> </w:t>
-      </w:r>
-      <w:proofErr w:type="spellStart"/>
-      <w:r>
-        <w:rPr>
-          <w:i/>
-          <w:iCs/>
-          <w:sz w:val="22"/>
-        </w:rPr>
-        <w:t>lecontei</w:t>
-      </w:r>
-      <w:proofErr w:type="spellEnd"/>
-      <w:r>
-        <w:rPr>
-          <w:i/>
-          <w:iCs/>
-          <w:sz w:val="22"/>
-        </w:rPr>
-        <w:t xml:space="preserve"> </w:t>
-      </w:r>
-      <w:proofErr w:type="spellStart"/>
-      <w:r>
-        <w:rPr>
-          <w:sz w:val="22"/>
-        </w:rPr>
-        <w:t>Dejean</w:t>
-      </w:r>
-      <w:proofErr w:type="spellEnd"/>
-      <w:r>
-        <w:rPr>
-          <w:sz w:val="22"/>
-        </w:rPr>
-        <w:t xml:space="preserve"> (4.9%), </w:t>
-      </w:r>
-      <w:proofErr w:type="spellStart"/>
-      <w:r>
-        <w:rPr>
-          <w:i/>
-          <w:iCs/>
-          <w:sz w:val="22"/>
-        </w:rPr>
-        <w:t>Dicaelus</w:t>
-      </w:r>
-      <w:proofErr w:type="spellEnd"/>
-      <w:r>
-        <w:rPr>
-          <w:i/>
-          <w:iCs/>
-          <w:sz w:val="22"/>
-        </w:rPr>
-        <w:t xml:space="preserve"> </w:t>
-      </w:r>
-      <w:proofErr w:type="spellStart"/>
-      <w:r>
-        <w:rPr>
-          <w:i/>
-          <w:iCs/>
-          <w:sz w:val="22"/>
-        </w:rPr>
-        <w:t>teter</w:t>
-      </w:r>
-      <w:proofErr w:type="spellEnd"/>
-      <w:r>
-        <w:rPr>
-          <w:i/>
-          <w:iCs/>
-          <w:sz w:val="22"/>
-        </w:rPr>
-        <w:t xml:space="preserve"> </w:t>
-      </w:r>
-      <w:proofErr w:type="spellStart"/>
-      <w:r>
-        <w:rPr>
-          <w:sz w:val="22"/>
-        </w:rPr>
-        <w:t>Bonelli</w:t>
-      </w:r>
-      <w:proofErr w:type="spellEnd"/>
-      <w:r>
-        <w:rPr>
-          <w:sz w:val="22"/>
-        </w:rPr>
-        <w:t xml:space="preserve"> (4.2%) and </w:t>
-      </w:r>
-      <w:proofErr w:type="spellStart"/>
-      <w:r>
-        <w:rPr>
-          <w:i/>
-          <w:iCs/>
-          <w:sz w:val="22"/>
-        </w:rPr>
-        <w:t>Pterostichus</w:t>
-      </w:r>
-      <w:proofErr w:type="spellEnd"/>
-      <w:r>
-        <w:rPr>
-          <w:i/>
-          <w:iCs/>
-          <w:sz w:val="22"/>
-        </w:rPr>
-        <w:t xml:space="preserve"> </w:t>
-      </w:r>
-      <w:proofErr w:type="spellStart"/>
-      <w:r>
-        <w:rPr>
-          <w:i/>
-          <w:iCs/>
-          <w:sz w:val="22"/>
-        </w:rPr>
-        <w:t>lachrymosus</w:t>
-      </w:r>
-      <w:proofErr w:type="spellEnd"/>
-      <w:r>
-        <w:rPr>
-          <w:i/>
-          <w:iCs/>
-          <w:sz w:val="22"/>
-        </w:rPr>
-        <w:t xml:space="preserve"> </w:t>
-      </w:r>
-      <w:r>
-        <w:rPr>
-          <w:sz w:val="22"/>
-        </w:rPr>
-        <w:t>(Newman) (3.8%).  Thirteen species were uncommon and collected as singletons (eight species) or doubletons (five species) (Table 5.1).</w:t>
+      <w:r>
+        <w:rPr>
+          <w:sz w:val="22"/>
+        </w:rPr>
+        <w:t>(Newman) (3.8%).  Thirteen species were uncommon and collected as singletons (eight species) or doubletons (five species) (</w:t>
+      </w:r>
+      <w:r>
+        <w:rPr>
+          <w:sz w:val="22"/>
+          <w:highlight w:val="yellow"/>
+        </w:rPr>
+        <w:t>Table 1</w:t>
+      </w:r>
+      <w:r>
+        <w:rPr>
+          <w:sz w:val="22"/>
+        </w:rPr>
+        <w:t>).</w:t>
       </w:r>
     </w:p>
     <w:p>
@@ -8503,7 +8672,14 @@
         <w:rPr>
           <w:sz w:val="22"/>
         </w:rPr>
-        <w:t xml:space="preserve"> was not significant during mid-season (Fig. 5.2).  No treatment interactions were detected in either year (Table 5.2).</w:t>
+        <w:t xml:space="preserve"> </w:t>
+      </w:r>
+      <w:r>
+        <w:rPr>
+          <w:sz w:val="22"/>
+        </w:rPr>
+        <w:lastRenderedPageBreak/>
+        <w:t>was not significant during mid-season (Fig. 5.2).  No treatment interactions were detected in either year (Table 5.2).</w:t>
       </w:r>
     </w:p>
     <w:p>
@@ -8516,7 +8692,6 @@
         <w:rPr>
           <w:sz w:val="22"/>
         </w:rPr>
-        <w:lastRenderedPageBreak/>
         <w:tab/>
         <w:t>Activity-abundances of the 10 most common ground beetle species were similar in all plots prior to treatment implementation (</w:t>
       </w:r>
@@ -9221,7 +9396,14 @@
         <w:rPr>
           <w:sz w:val="22"/>
         </w:rPr>
-        <w:t xml:space="preserve"> = 0.029), and highest in closed canopy + understory vegetation removal treatments and canopy gap + undisturbed understory vegetation treatments in 2015 (</w:t>
+        <w:t xml:space="preserve"> = 0.029), and highest in closed canopy + understory vegetation removal treatments and canopy gap + undisturbed understory vegetation treatments in 2015 </w:t>
+      </w:r>
+      <w:r>
+        <w:rPr>
+          <w:sz w:val="22"/>
+        </w:rPr>
+        <w:lastRenderedPageBreak/>
+        <w:t>(</w:t>
       </w:r>
       <w:r>
         <w:rPr>
@@ -9352,7 +9534,6 @@
           <w:sz w:val="22"/>
           <w:szCs w:val="22"/>
         </w:rPr>
-        <w:lastRenderedPageBreak/>
         <w:t>Ground beetle species composition</w:t>
       </w:r>
       <w:bookmarkEnd w:id="9"/>
@@ -9606,7 +9787,14 @@
         <w:rPr>
           <w:sz w:val="22"/>
         </w:rPr>
-        <w:t xml:space="preserve"> = 0.568).  During early to mid-July, species composition differed between treatment combinations (Fig. 5.3A; 1-2 July to 15-17 July 2014; 2 dimensions, final stress = 3.47; axis 1 </w:t>
+        <w:t xml:space="preserve"> = 0.568).  During early to mid-</w:t>
+      </w:r>
+      <w:r>
+        <w:rPr>
+          <w:sz w:val="22"/>
+        </w:rPr>
+        <w:lastRenderedPageBreak/>
+        <w:t xml:space="preserve">July, species composition differed between treatment combinations (Fig. 5.3A; 1-2 July to 15-17 July 2014; 2 dimensions, final stress = 3.47; axis 1 </w:t>
       </w:r>
       <w:r>
         <w:rPr>
@@ -9659,14 +9847,7 @@
         <w:rPr>
           <w:sz w:val="22"/>
         </w:rPr>
-        <w:t xml:space="preserve"> = 0.042), with closed canopy + undisturbed understory vegetation treatments differing from closed canopy + understory </w:t>
-      </w:r>
-      <w:r>
-        <w:rPr>
-          <w:sz w:val="22"/>
-        </w:rPr>
-        <w:lastRenderedPageBreak/>
-        <w:t xml:space="preserve">vegetation removal treatments (MRPP: </w:t>
+        <w:t xml:space="preserve"> = 0.042), with closed canopy + undisturbed understory vegetation treatments differing from closed canopy + understory vegetation removal treatments (MRPP: </w:t>
       </w:r>
       <w:r>
         <w:rPr>
@@ -9861,7 +10042,14 @@
         <w:rPr>
           <w:sz w:val="22"/>
         </w:rPr>
-        <w:t xml:space="preserve">Several species were identified as indicators of canopy treatments and understory vegetation treatments in 2014 and 2015 (Table 5.4).  Eight species were found to be good indicators of canopy gap treatments, while only three were considered indicators of closed canopy treatments.  Similarly, nine species were indicative of understory vegetation removal treatments, while only four were considered indicators of undisturbed understory vegetation.  Over half of the species identified as indicators of canopy or understory treatments were also correlated with canopy openness or understory vegetation cover, although none of these relationships were very strong (Table 5.4).  Three ground beetle species, </w:t>
+        <w:t xml:space="preserve">Several species were identified as indicators of canopy treatments and understory vegetation treatments in 2014 and 2015 (Table 5.4).  Eight species were found to be good indicators of canopy gap treatments, while only three were considered indicators of closed canopy treatments.  Similarly, nine species were indicative of understory vegetation removal treatments, while only four were considered </w:t>
+      </w:r>
+      <w:r>
+        <w:rPr>
+          <w:sz w:val="22"/>
+        </w:rPr>
+        <w:lastRenderedPageBreak/>
+        <w:t xml:space="preserve">indicators of undisturbed understory vegetation.  Over half of the species identified as indicators of canopy or understory treatments were also correlated with canopy openness or understory vegetation cover, although none of these relationships were very strong (Table 5.4).  Three ground beetle species, </w:t>
       </w:r>
       <w:r>
         <w:rPr>
@@ -9876,7 +10064,6 @@
           <w:i/>
           <w:sz w:val="22"/>
         </w:rPr>
-        <w:lastRenderedPageBreak/>
         <w:t>fucatus</w:t>
       </w:r>
       <w:proofErr w:type="spellEnd"/>
@@ -10004,21 +10191,7 @@
         <w:rPr>
           <w:sz w:val="22"/>
         </w:rPr>
-        <w:t xml:space="preserve"> (</w:t>
-      </w:r>
-      <w:proofErr w:type="spellStart"/>
-      <w:r>
-        <w:rPr>
-          <w:sz w:val="22"/>
-        </w:rPr>
-        <w:t>LeConte</w:t>
-      </w:r>
-      <w:proofErr w:type="spellEnd"/>
-      <w:r>
-        <w:rPr>
-          <w:sz w:val="22"/>
-        </w:rPr>
-        <w:t xml:space="preserve">), </w:t>
+        <w:t xml:space="preserve"> (LeConte), </w:t>
       </w:r>
       <w:r>
         <w:rPr>
@@ -10302,7 +10475,14 @@
         <w:rPr>
           <w:sz w:val="22"/>
         </w:rPr>
-        <w:t xml:space="preserve"> = 0.215-0.517) (Table 5.6).  Average body length was pooled over the growing season for total, female and male ground beetles in 2013 and used as a covariate in the corresponding repeated measures ANCOVA tests for 2014 and 2015.  Following treatment implementation in 2014, average body length of all ground beetles decreased in canopy gap treatments (</w:t>
+        <w:t xml:space="preserve"> = 0.215-0.517) (Table 5.6).  Average body length was pooled over the growing season for total, female and male ground beetles in 2013 and used as a covariate in the </w:t>
+      </w:r>
+      <w:r>
+        <w:rPr>
+          <w:sz w:val="22"/>
+        </w:rPr>
+        <w:lastRenderedPageBreak/>
+        <w:t>corresponding repeated measures ANCOVA tests for 2014 and 2015.  Following treatment implementation in 2014, average body length of all ground beetles decreased in canopy gap treatments (</w:t>
       </w:r>
       <w:r>
         <w:rPr>
@@ -10369,14 +10549,7 @@
         <w:rPr>
           <w:sz w:val="22"/>
         </w:rPr>
-        <w:t xml:space="preserve"> &lt; 0.001).  </w:t>
-      </w:r>
-      <w:r>
-        <w:rPr>
-          <w:sz w:val="22"/>
-        </w:rPr>
-        <w:lastRenderedPageBreak/>
-        <w:t>Average body length of female ground beetles decreased in canopy gap treatments relative to closed canopy treatments (</w:t>
+        <w:t xml:space="preserve"> &lt; 0.001).  Average body length of female ground beetles decreased in canopy gap treatments relative to closed canopy treatments (</w:t>
       </w:r>
       <w:r>
         <w:rPr>
@@ -10901,6 +11074,7 @@
         <w:rPr>
           <w:sz w:val="22"/>
         </w:rPr>
+        <w:lastRenderedPageBreak/>
         <w:tab/>
         <w:t xml:space="preserve">All trees had a canopy rating of 1 before girdling, which corresponded to a full healthy canopy.  After trees were girdled, the canopy of oaks and other species declined more rapidly than the canopy of maples and poplars (Fig. 5.7A; </w:t>
       </w:r>
@@ -10977,14 +11151,7 @@
         <w:rPr>
           <w:sz w:val="22"/>
         </w:rPr>
-        <w:t xml:space="preserve">As predicted, the </w:t>
-      </w:r>
-      <w:r>
-        <w:rPr>
-          <w:sz w:val="22"/>
-        </w:rPr>
-        <w:lastRenderedPageBreak/>
-        <w:t xml:space="preserve">canopies of ring-porous species (oaks, ash, cherry, hickory and elm) declined more rapidly following girdling, whereas diffuse-porous species (maples, poplars, basswood, beech and birch) declined more slowly (Fig. 5.7B; </w:t>
+        <w:t xml:space="preserve">As predicted, the canopies of ring-porous species (oaks, ash, cherry, hickory and elm) declined more rapidly following girdling, whereas diffuse-porous species (maples, poplars, basswood, beech and birch) declined more slowly (Fig. 5.7B; </w:t>
       </w:r>
       <w:r>
         <w:rPr>
@@ -11170,7 +11337,14 @@
         <w:rPr>
           <w:sz w:val="22"/>
         </w:rPr>
-        <w:t xml:space="preserve"> was higher in canopy gaps than in closed canopy treatments in 2015.  However, when patterns were analyzed over the sampling season, species diversity increased in canopy gaps but only during early and late season.  When diversity was pooled over the growing season in 2014 and in 2015, it tended to be higher in combined canopy and understory disturbance treatments, but this pattern was not significant. </w:t>
+        <w:t xml:space="preserve"> was higher in canopy gaps than in closed canopy treatments in 2015.  However, when patterns were analyzed over the sampling season, species diversity increased in canopy gaps but only during early and late </w:t>
+      </w:r>
+      <w:r>
+        <w:rPr>
+          <w:sz w:val="22"/>
+        </w:rPr>
+        <w:lastRenderedPageBreak/>
+        <w:t xml:space="preserve">season.  When diversity was pooled over the growing season in 2014 and in 2015, it tended to be higher in combined canopy and understory disturbance treatments, but this pattern was not significant. </w:t>
       </w:r>
     </w:p>
     <w:p>
@@ -11184,7 +11358,6 @@
         <w:rPr>
           <w:sz w:val="22"/>
         </w:rPr>
-        <w:lastRenderedPageBreak/>
         <w:t xml:space="preserve">Although species diversity was minimally affected by the treatments, nine ground beetle species were associated with canopy and understory treatments, as determined by indicator and correlation analyses.  Five species, </w:t>
       </w:r>
       <w:r>
@@ -11626,14 +11799,14 @@
           <w:sz w:val="22"/>
         </w:rPr>
         <w:tab/>
-        <w:t xml:space="preserve">The strength of canopy and understory treatment effects on ground beetle species composition varied significantly over the growing season each year.  Therefore, some support for the second prediction was found, that ground beetle species composition would change between undisturbed closed canopy forest and the most disturbed treatments.  The dominant factor driving these responses was clearly the formation of canopy gaps.  Understory disturbance altered species composition immediately following vegetation removal in 2014, but otherwise had no effects.  Canopy disturbance had a greater impact overall on ground beetle species composition, but either early or late in the growing season.  Similarly, the effects of treatment combinations on species composition changed over the growing season each year as well.  In 2014, understory removal altered species composition during early season.  During mid- and </w:t>
+        <w:t xml:space="preserve">The strength of canopy and understory treatment effects on ground beetle species composition varied significantly over the growing season each year.  Therefore, some support for the second prediction was found, that ground beetle species composition would change between undisturbed closed canopy forest and the most disturbed treatments.  The dominant factor driving these responses was clearly the formation of canopy gaps.  Understory disturbance altered species composition immediately following vegetation removal in 2014, but otherwise had no effects.  Canopy disturbance had a greater impact overall on ground beetle species composition, but either early or late in the growing season.  Similarly, </w:t>
       </w:r>
       <w:r>
         <w:rPr>
           <w:sz w:val="22"/>
         </w:rPr>
         <w:lastRenderedPageBreak/>
-        <w:t>late season, composition differed between undisturbed closed canopy forest relative to other treatment combinations, with the greatest difference between combined canopy and understory disturbance treatments during late season.  In 2015, species composition differed between undisturbed treatments and canopy gaps during early in the growing season.  During late season, ground beetle species composition in undisturbed closed canopy treatments differed from all other treatment combinations, while those treatments with canopy gaps were more similar in composition.</w:t>
+        <w:t>the effects of treatment combinations on species composition changed over the growing season each year as well.  In 2014, understory removal altered species composition during early season.  During mid- and late season, composition differed between undisturbed closed canopy forest relative to other treatment combinations, with the greatest difference between combined canopy and understory disturbance treatments during late season.  In 2015, species composition differed between undisturbed treatments and canopy gaps during early in the growing season.  During late season, ground beetle species composition in undisturbed closed canopy treatments differed from all other treatment combinations, while those treatments with canopy gaps were more similar in composition.</w:t>
       </w:r>
     </w:p>
     <w:p>
@@ -11688,14 +11861,8 @@
         <w:rPr>
           <w:sz w:val="22"/>
         </w:rPr>
-        <w:t xml:space="preserve">The canopy gap treatment had the largest effect on ground beetle body length.  Individuals collected in canopy gap treatments were smaller on average in 2014, but this pattern was not observed in 2015.  There was also no difference in the most disturbed gap + vegetation removal treatment, which </w:t>
-      </w:r>
-      <w:r>
-        <w:rPr>
-          <w:sz w:val="22"/>
-        </w:rPr>
         <w:lastRenderedPageBreak/>
-        <w:t xml:space="preserve">suggests that there was no additional effect of understory disturbance.  Patterns in ground beetle body size were not entirely consistent between the sexes because females were affected by each treatment individually, whereas males were affected by the interaction between the two disturbance treatments.  On average, male and female individuals were larger in closed canopy treatments, which is consistent with other studies that have found increased in ground beetle size associated with increased habitat heterogeneity and stability </w:t>
+        <w:t xml:space="preserve">The canopy gap treatment had the largest effect on ground beetle body length.  Individuals collected in canopy gap treatments were smaller on average in 2014, but this pattern was not observed in 2015.  There was also no difference in the most disturbed gap + vegetation removal treatment, which suggests that there was no additional effect of understory disturbance.  Patterns in ground beetle body size were not entirely consistent between the sexes because females were affected by each treatment individually, whereas males were affected by the interaction between the two disturbance treatments.  On average, male and female individuals were larger in closed canopy treatments, which is consistent with other studies that have found increased in ground beetle size associated with increased habitat heterogeneity and stability </w:t>
       </w:r>
       <w:r>
         <w:rPr>
@@ -11749,7 +11916,14 @@
         <w:rPr>
           <w:sz w:val="22"/>
         </w:rPr>
-        <w:t xml:space="preserve">The opposite temporal pattern was observed for canopy gap treatments because differences in percentage canopy openness between gap and closed canopy treatments increased over time.  Girdled trees expressed species-specific rates of canopy decline that was largely associated with differences in their vasculature structure, as ring-porous (oak, ash and hickory) declined faster than diffuse-porous (maple and poplar) species </w:t>
+        <w:t xml:space="preserve">The opposite temporal pattern was observed for canopy gap treatments because differences in percentage canopy openness between gap and closed canopy treatments increased over time.  Girdled trees expressed species-specific rates of canopy decline that was largely associated with differences in </w:t>
+      </w:r>
+      <w:r>
+        <w:rPr>
+          <w:sz w:val="22"/>
+        </w:rPr>
+        <w:lastRenderedPageBreak/>
+        <w:t xml:space="preserve">their vasculature structure, as ring-porous (oak, ash and hickory) declined faster than diffuse-porous (maple and poplar) species </w:t>
       </w:r>
       <w:r>
         <w:rPr>
@@ -11762,14 +11936,7 @@
         <w:rPr>
           <w:sz w:val="22"/>
         </w:rPr>
-        <w:t xml:space="preserve">.  Therefore, the magnitude effects of understory </w:t>
-      </w:r>
-      <w:r>
-        <w:rPr>
-          <w:sz w:val="22"/>
-        </w:rPr>
-        <w:lastRenderedPageBreak/>
-        <w:t>vegetation removal decreased as plants grew in, while the effects of gaps increased as tree canopies declined over time.</w:t>
+        <w:t>.  Therefore, the magnitude effects of understory vegetation removal decreased as plants grew in, while the effects of gaps increased as tree canopies declined over time.</w:t>
       </w:r>
     </w:p>
     <w:p>
@@ -11805,7 +11972,21 @@
         <w:rPr>
           <w:sz w:val="22"/>
         </w:rPr>
-        <w:t xml:space="preserve">, which was identified consistently as an indicator of vegetation removal.  Additionally, vegetation removal altered community composition early in the growing season in 2014.  Consistent with these temporal changes, canopy gaps had a greater effect on ground beetle assemblages in 2015 once a greater percentage of the girdled trees had declined.  Ground beetle species evenness and diversity increased in canopy gap treatments in 2015, and gaps were driving </w:t>
+        <w:t xml:space="preserve">, which was identified consistently as an indicator of vegetation removal.  Additionally, vegetation removal altered community composition early in the growing season in 2014.  Consistent with these temporal changes, canopy gaps had a greater effect on ground beetle assemblages in 2015 once a greater percentage of the girdled trees had declined.  Ground beetle </w:t>
+      </w:r>
+      <w:proofErr w:type="gramStart"/>
+      <w:r>
+        <w:rPr>
+          <w:sz w:val="22"/>
+        </w:rPr>
+        <w:t>species</w:t>
+      </w:r>
+      <w:proofErr w:type="gramEnd"/>
+      <w:r>
+        <w:rPr>
+          <w:sz w:val="22"/>
+        </w:rPr>
+        <w:t xml:space="preserve"> evenness and diversity increased in canopy gap treatments in 2015, and gaps were driving </w:t>
       </w:r>
       <w:proofErr w:type="gramStart"/>
       <w:r>
@@ -11833,14 +12014,14 @@
         <w:rPr>
           <w:sz w:val="22"/>
         </w:rPr>
-        <w:t xml:space="preserve">Although this study provided no support for the competition-colonization trade-off model as a mechanism maintaining ground beetle species diversity, at least for the range of disturbance intensities investigated, the results suggest that canopy disturbance is an important driver of assemblage structure for ground beetles in forest ecosystems, as have other studies (Niemelä et al. 1993, Pearce et al. 2003, Gandhi et al. 2008, Silverman et al. 2008, Gandhi et al. 2014, Perry and Herms 2016a,b).  Because the effects of canopy and ground-level understory vegetation disturbances were isolated, the relative importance of each disturbance was evaluated as a driving factor shaping patterns in ground beetle assemblage structure and composition.  Canopy disturbance alone had a greater impact on ground beetle assemblages than any other treatment or treatment combination, possibly because the understory regenerated quickly following </w:t>
+        <w:t xml:space="preserve">Although this study provided no support for the competition-colonization trade-off model as a mechanism maintaining ground beetle species diversity, at least for the range of disturbance intensities investigated, the results suggest that canopy disturbance is an important driver of assemblage structure for ground beetles in forest ecosystems, as have other studies (Niemelä et al. 1993, Pearce et al. 2003, Gandhi et al. 2008, Silverman et al. 2008, Gandhi et al. 2014, Perry and Herms 2016a,b).  Because the effects of canopy and ground-level understory vegetation disturbances were isolated, the relative importance of each disturbance was evaluated as a driving factor shaping patterns in ground beetle assemblage structure </w:t>
       </w:r>
       <w:r>
         <w:rPr>
           <w:sz w:val="22"/>
         </w:rPr>
         <w:lastRenderedPageBreak/>
-        <w:t>removal.  Therefore, the high intensity disturbance treatment was unable to be tested as intended.  However, these findings are consistent with other studies that have documented the effects of canopy disturbance on ground beetles.</w:t>
+        <w:t>and composition.  Canopy disturbance alone had a greater impact on ground beetle assemblages than any other treatment or treatment combination, possibly because the understory regenerated quickly following removal.  Therefore, the high intensity disturbance treatment was unable to be tested as intended.  However, these findings are consistent with other studies that have documented the effects of canopy disturbance on ground beetles.</w:t>
       </w:r>
     </w:p>
     <w:p>
@@ -11921,14 +12102,8 @@
         <w:rPr>
           <w:sz w:val="22"/>
         </w:rPr>
-        <w:t xml:space="preserve">Understanding the mechanisms that promote and maintain species diversity has broad implications for biodiversity conservation and sustainable management of ecosystems on a global scale.  The role of natural and anthropogenic disturbances in this process is of particular importance as humans </w:t>
-      </w:r>
-      <w:r>
-        <w:rPr>
-          <w:sz w:val="22"/>
-        </w:rPr>
         <w:lastRenderedPageBreak/>
-        <w:t xml:space="preserve">degrade natural habitat </w:t>
+        <w:t xml:space="preserve">Understanding the mechanisms that promote and maintain species diversity has broad implications for biodiversity conservation and sustainable management of ecosystems on a global scale.  The role of natural and anthropogenic disturbances in this process is of particular importance as humans degrade natural habitat </w:t>
       </w:r>
       <w:r>
         <w:rPr>
@@ -12006,35 +12181,7 @@
         <w:rPr>
           <w:sz w:val="22"/>
         </w:rPr>
-        <w:t xml:space="preserve">, (The Ohio State University), and Ellen Thorne (Powdermill Nature Reserve) for their extensive field and laboratory assistance.  I acknowledge Christian Bonilla-Sanchez (The Ohio State University), Sarah Pears and Hanna </w:t>
-      </w:r>
-      <w:proofErr w:type="spellStart"/>
-      <w:r>
-        <w:rPr>
-          <w:sz w:val="22"/>
-        </w:rPr>
-        <w:t>Aronowitz</w:t>
-      </w:r>
-      <w:proofErr w:type="spellEnd"/>
-      <w:r>
-        <w:rPr>
-          <w:sz w:val="22"/>
-        </w:rPr>
-        <w:t xml:space="preserve"> (University of Vermont) for their assistance during treatment implementation.  Cokie Lindsay facilitated travel and lodging at Powdermill Nature Reserve.  R. Davidson and R. Androw (Carnegie Museum of Natural History) for assistance with species identifications and verifications.  James Whitacre and Jake </w:t>
-      </w:r>
-      <w:proofErr w:type="spellStart"/>
-      <w:r>
-        <w:rPr>
-          <w:sz w:val="22"/>
-        </w:rPr>
-        <w:t>Slyder</w:t>
-      </w:r>
-      <w:proofErr w:type="spellEnd"/>
-      <w:r>
-        <w:rPr>
-          <w:sz w:val="22"/>
-        </w:rPr>
-        <w:t xml:space="preserve"> (</w:t>
+        <w:t>, (The Ohio State University), and Ellen Thorne (Powdermill Nature Reserve) for their extensive field and laboratory assistance.  I acknowledge Christian Bonilla-Sanchez (The Ohio State University), Sarah Pears and Hanna Aronowitz (University of Vermont) for their assistance during treatment implementation.  Cokie Lindsay facilitated travel and lodging at Powdermill Nature Reserve.  R. Davidson and R. Androw (Carnegie Museum of Natural History) for assistance with species identifications and verifications.  James Whitacre and Jake Slyder (</w:t>
       </w:r>
       <w:proofErr w:type="spellStart"/>
       <w:r>

</xml_diff>